<commit_message>
Changes on sequence diagram
</commit_message>
<xml_diff>
--- a/documentation/5.DESIGN(FULL PART).docx
+++ b/documentation/5.DESIGN(FULL PART).docx
@@ -34,6 +34,7 @@
           <w:lang w:val="en-US"/>
         </w:rPr>
       </w:pPr>
+      <w:proofErr w:type="gramStart"/>
       <w:r>
         <w:rPr>
           <w:sz w:val="24"/>
@@ -67,7 +68,16 @@
           <w:szCs w:val="24"/>
           <w:lang w:val="en-US"/>
         </w:rPr>
-        <w:t>(Giorgos Pittis)</w:t>
+        <w:t>(</w:t>
+      </w:r>
+      <w:proofErr w:type="gramEnd"/>
+      <w:r>
+        <w:rPr>
+          <w:sz w:val="24"/>
+          <w:szCs w:val="24"/>
+          <w:lang w:val="en-US"/>
+        </w:rPr>
+        <w:t>Giorgos Pittis)</w:t>
       </w:r>
     </w:p>
     <w:p>
@@ -126,6 +136,7 @@
         </w:rPr>
         <w:t>5.2. Static model – class diagram</w:t>
       </w:r>
+      <w:proofErr w:type="gramStart"/>
       <w:r>
         <w:rPr>
           <w:sz w:val="24"/>
@@ -141,7 +152,16 @@
           <w:szCs w:val="24"/>
           <w:lang w:val="en-US"/>
         </w:rPr>
-        <w:t xml:space="preserve">  (Giorgos Pittis)</w:t>
+        <w:t xml:space="preserve">  (</w:t>
+      </w:r>
+      <w:proofErr w:type="gramEnd"/>
+      <w:r>
+        <w:rPr>
+          <w:sz w:val="24"/>
+          <w:szCs w:val="24"/>
+          <w:lang w:val="en-US"/>
+        </w:rPr>
+        <w:t>Giorgos Pittis)</w:t>
       </w:r>
     </w:p>
     <w:p>
@@ -267,7 +287,27 @@
           <w:lang w:val="en-US"/>
         </w:rPr>
         <w:lastRenderedPageBreak/>
-        <w:t>5.3.Dynamic model – sequence diagram</w:t>
+        <w:t>5.</w:t>
+      </w:r>
+      <w:proofErr w:type="gramStart"/>
+      <w:r>
+        <w:rPr>
+          <w:sz w:val="24"/>
+          <w:szCs w:val="24"/>
+          <w:u w:val="single"/>
+          <w:lang w:val="en-US"/>
+        </w:rPr>
+        <w:t>3.Dynamic</w:t>
+      </w:r>
+      <w:proofErr w:type="gramEnd"/>
+      <w:r>
+        <w:rPr>
+          <w:sz w:val="24"/>
+          <w:szCs w:val="24"/>
+          <w:u w:val="single"/>
+          <w:lang w:val="en-US"/>
+        </w:rPr>
+        <w:t xml:space="preserve"> model – sequence diagram</w:t>
       </w:r>
       <w:r>
         <w:rPr>
@@ -284,46 +324,8 @@
           <w:szCs w:val="24"/>
           <w:lang w:val="en-US"/>
         </w:rPr>
-        <w:t xml:space="preserve">(Aggelos </w:t>
-      </w:r>
-      <w:proofErr w:type="spellStart"/>
-      <w:r>
-        <w:rPr>
-          <w:sz w:val="24"/>
-          <w:szCs w:val="24"/>
-          <w:lang w:val="en-US"/>
-        </w:rPr>
-        <w:t>Psillis</w:t>
-      </w:r>
-      <w:proofErr w:type="spellEnd"/>
-      <w:r>
-        <w:rPr>
-          <w:sz w:val="24"/>
-          <w:szCs w:val="24"/>
-          <w:lang w:val="en-US"/>
-        </w:rPr>
-        <w:t>)</w:t>
-      </w:r>
-    </w:p>
-    <w:p>
-      <w:pPr>
-        <w:rPr>
-          <w:sz w:val="24"/>
-          <w:szCs w:val="24"/>
-          <w:u w:val="single"/>
-          <w:lang w:val="en-US"/>
-        </w:rPr>
-      </w:pPr>
-    </w:p>
-    <w:p>
-      <w:pPr>
-        <w:rPr>
-          <w:sz w:val="24"/>
-          <w:szCs w:val="24"/>
-          <w:u w:val="single"/>
-          <w:lang w:val="en-US"/>
-        </w:rPr>
-      </w:pPr>
+        <w:t>(Aggelos Psillis)</w:t>
+      </w:r>
     </w:p>
     <w:p>
       <w:pPr>
@@ -343,22 +345,22 @@
           <w:lang w:val="en-US"/>
         </w:rPr>
         <w:drawing>
-          <wp:anchor distT="0" distB="0" distL="114300" distR="114300" simplePos="0" relativeHeight="251658240" behindDoc="1" locked="0" layoutInCell="1" allowOverlap="1" wp14:anchorId="0476DD38" wp14:editId="70A59142">
+          <wp:anchor distT="0" distB="0" distL="114300" distR="114300" simplePos="0" relativeHeight="251658240" behindDoc="1" locked="0" layoutInCell="1" allowOverlap="1" wp14:anchorId="0476DD38" wp14:editId="3BF08BBF">
             <wp:simplePos x="0" y="0"/>
             <wp:positionH relativeFrom="margin">
               <wp:align>center</wp:align>
             </wp:positionH>
             <wp:positionV relativeFrom="paragraph">
-              <wp:posOffset>193040</wp:posOffset>
+              <wp:posOffset>222416</wp:posOffset>
             </wp:positionV>
-            <wp:extent cx="6280753" cy="3086100"/>
-            <wp:effectExtent l="0" t="0" r="6350" b="0"/>
+            <wp:extent cx="6650990" cy="3267710"/>
+            <wp:effectExtent l="0" t="0" r="0" b="8890"/>
             <wp:wrapTight wrapText="bothSides">
               <wp:wrapPolygon edited="0">
                 <wp:start x="0" y="0"/>
-                <wp:lineTo x="0" y="21467"/>
-                <wp:lineTo x="21556" y="21467"/>
-                <wp:lineTo x="21556" y="0"/>
+                <wp:lineTo x="0" y="21533"/>
+                <wp:lineTo x="21530" y="21533"/>
+                <wp:lineTo x="21530" y="0"/>
                 <wp:lineTo x="0" y="0"/>
               </wp:wrapPolygon>
             </wp:wrapTight>
@@ -388,100 +390,11 @@
                   <pic:spPr>
                     <a:xfrm>
                       <a:off x="0" y="0"/>
-                      <a:ext cx="6280753" cy="3086100"/>
+                      <a:ext cx="6650990" cy="3267710"/>
                     </a:xfrm>
                     <a:prstGeom prst="rect">
                       <a:avLst/>
                     </a:prstGeom>
-                  </pic:spPr>
-                </pic:pic>
-              </a:graphicData>
-            </a:graphic>
-          </wp:anchor>
-        </w:drawing>
-      </w:r>
-    </w:p>
-    <w:p>
-      <w:pPr>
-        <w:rPr>
-          <w:sz w:val="24"/>
-          <w:szCs w:val="24"/>
-          <w:u w:val="single"/>
-          <w:lang w:val="en-US"/>
-        </w:rPr>
-      </w:pPr>
-    </w:p>
-    <w:p>
-      <w:pPr>
-        <w:rPr>
-          <w:sz w:val="24"/>
-          <w:szCs w:val="24"/>
-          <w:u w:val="single"/>
-          <w:lang w:val="en-US"/>
-        </w:rPr>
-      </w:pPr>
-      <w:r>
-        <w:rPr>
-          <w:noProof/>
-        </w:rPr>
-        <w:drawing>
-          <wp:anchor distT="0" distB="0" distL="114300" distR="114300" simplePos="0" relativeHeight="251659264" behindDoc="1" locked="0" layoutInCell="1" allowOverlap="1" wp14:anchorId="17AF8AF3" wp14:editId="416E5C27">
-            <wp:simplePos x="0" y="0"/>
-            <wp:positionH relativeFrom="column">
-              <wp:posOffset>-343535</wp:posOffset>
-            </wp:positionH>
-            <wp:positionV relativeFrom="paragraph">
-              <wp:posOffset>297815</wp:posOffset>
-            </wp:positionV>
-            <wp:extent cx="6433820" cy="3257550"/>
-            <wp:effectExtent l="0" t="0" r="5080" b="0"/>
-            <wp:wrapTight wrapText="bothSides">
-              <wp:wrapPolygon edited="0">
-                <wp:start x="0" y="0"/>
-                <wp:lineTo x="0" y="21474"/>
-                <wp:lineTo x="21553" y="21474"/>
-                <wp:lineTo x="21553" y="0"/>
-                <wp:lineTo x="0" y="0"/>
-              </wp:wrapPolygon>
-            </wp:wrapTight>
-            <wp:docPr id="1526839186" name="Picture 1" descr="A diagram of a diagram&#10;&#10;Description automatically generated"/>
-            <wp:cNvGraphicFramePr>
-              <a:graphicFrameLocks xmlns:a="http://schemas.openxmlformats.org/drawingml/2006/main" noChangeAspect="1"/>
-            </wp:cNvGraphicFramePr>
-            <a:graphic xmlns:a="http://schemas.openxmlformats.org/drawingml/2006/main">
-              <a:graphicData uri="http://schemas.openxmlformats.org/drawingml/2006/picture">
-                <pic:pic xmlns:pic="http://schemas.openxmlformats.org/drawingml/2006/picture">
-                  <pic:nvPicPr>
-                    <pic:cNvPr id="1526839186" name="Picture 1" descr="A diagram of a diagram&#10;&#10;Description automatically generated"/>
-                    <pic:cNvPicPr>
-                      <a:picLocks noChangeAspect="1" noChangeArrowheads="1"/>
-                    </pic:cNvPicPr>
-                  </pic:nvPicPr>
-                  <pic:blipFill>
-                    <a:blip r:embed="rId7">
-                      <a:extLst>
-                        <a:ext uri="{28A0092B-C50C-407E-A947-70E740481C1C}">
-                          <a14:useLocalDpi xmlns:a14="http://schemas.microsoft.com/office/drawing/2010/main" val="0"/>
-                        </a:ext>
-                      </a:extLst>
-                    </a:blip>
-                    <a:srcRect/>
-                    <a:stretch>
-                      <a:fillRect/>
-                    </a:stretch>
-                  </pic:blipFill>
-                  <pic:spPr bwMode="auto">
-                    <a:xfrm>
-                      <a:off x="0" y="0"/>
-                      <a:ext cx="6433820" cy="3257550"/>
-                    </a:xfrm>
-                    <a:prstGeom prst="rect">
-                      <a:avLst/>
-                    </a:prstGeom>
-                    <a:noFill/>
-                    <a:ln>
-                      <a:noFill/>
-                    </a:ln>
                   </pic:spPr>
                 </pic:pic>
               </a:graphicData>
@@ -515,6 +428,111 @@
           <w:lang w:val="en-US"/>
         </w:rPr>
       </w:pPr>
+      <w:r>
+        <w:rPr>
+          <w:sz w:val="24"/>
+          <w:szCs w:val="24"/>
+          <w:u w:val="single"/>
+          <w:lang w:val="en-US"/>
+        </w:rPr>
+        <w:drawing>
+          <wp:anchor distT="0" distB="0" distL="114300" distR="114300" simplePos="0" relativeHeight="251659264" behindDoc="1" locked="0" layoutInCell="1" allowOverlap="1" wp14:anchorId="198A4090" wp14:editId="3FC48E23">
+            <wp:simplePos x="0" y="0"/>
+            <wp:positionH relativeFrom="column">
+              <wp:posOffset>-476775</wp:posOffset>
+            </wp:positionH>
+            <wp:positionV relativeFrom="paragraph">
+              <wp:posOffset>239340</wp:posOffset>
+            </wp:positionV>
+            <wp:extent cx="6820839" cy="3239634"/>
+            <wp:effectExtent l="0" t="0" r="0" b="0"/>
+            <wp:wrapTight wrapText="bothSides">
+              <wp:wrapPolygon edited="0">
+                <wp:start x="0" y="0"/>
+                <wp:lineTo x="0" y="21469"/>
+                <wp:lineTo x="21538" y="21469"/>
+                <wp:lineTo x="21538" y="0"/>
+                <wp:lineTo x="0" y="0"/>
+              </wp:wrapPolygon>
+            </wp:wrapTight>
+            <wp:docPr id="1746538748" name="Picture 1" descr="A diagram of a company&#10;&#10;Description automatically generated"/>
+            <wp:cNvGraphicFramePr>
+              <a:graphicFrameLocks xmlns:a="http://schemas.openxmlformats.org/drawingml/2006/main" noChangeAspect="1"/>
+            </wp:cNvGraphicFramePr>
+            <a:graphic xmlns:a="http://schemas.openxmlformats.org/drawingml/2006/main">
+              <a:graphicData uri="http://schemas.openxmlformats.org/drawingml/2006/picture">
+                <pic:pic xmlns:pic="http://schemas.openxmlformats.org/drawingml/2006/picture">
+                  <pic:nvPicPr>
+                    <pic:cNvPr id="1746538748" name="Picture 1" descr="A diagram of a company&#10;&#10;Description automatically generated"/>
+                    <pic:cNvPicPr/>
+                  </pic:nvPicPr>
+                  <pic:blipFill>
+                    <a:blip r:embed="rId7">
+                      <a:extLst>
+                        <a:ext uri="{28A0092B-C50C-407E-A947-70E740481C1C}">
+                          <a14:useLocalDpi xmlns:a14="http://schemas.microsoft.com/office/drawing/2010/main" val="0"/>
+                        </a:ext>
+                      </a:extLst>
+                    </a:blip>
+                    <a:stretch>
+                      <a:fillRect/>
+                    </a:stretch>
+                  </pic:blipFill>
+                  <pic:spPr>
+                    <a:xfrm>
+                      <a:off x="0" y="0"/>
+                      <a:ext cx="6820839" cy="3239634"/>
+                    </a:xfrm>
+                    <a:prstGeom prst="rect">
+                      <a:avLst/>
+                    </a:prstGeom>
+                  </pic:spPr>
+                </pic:pic>
+              </a:graphicData>
+            </a:graphic>
+          </wp:anchor>
+        </w:drawing>
+      </w:r>
+    </w:p>
+    <w:p>
+      <w:pPr>
+        <w:rPr>
+          <w:sz w:val="24"/>
+          <w:szCs w:val="24"/>
+          <w:u w:val="single"/>
+          <w:lang w:val="en-US"/>
+        </w:rPr>
+      </w:pPr>
+    </w:p>
+    <w:p>
+      <w:pPr>
+        <w:rPr>
+          <w:sz w:val="24"/>
+          <w:szCs w:val="24"/>
+          <w:u w:val="single"/>
+          <w:lang w:val="en-US"/>
+        </w:rPr>
+      </w:pPr>
+    </w:p>
+    <w:p>
+      <w:pPr>
+        <w:rPr>
+          <w:sz w:val="24"/>
+          <w:szCs w:val="24"/>
+          <w:u w:val="single"/>
+          <w:lang w:val="en-US"/>
+        </w:rPr>
+      </w:pPr>
+    </w:p>
+    <w:p>
+      <w:pPr>
+        <w:rPr>
+          <w:sz w:val="24"/>
+          <w:szCs w:val="24"/>
+          <w:u w:val="single"/>
+          <w:lang w:val="en-US"/>
+        </w:rPr>
+      </w:pPr>
     </w:p>
     <w:p>
       <w:pPr>
@@ -533,7 +551,27 @@
           <w:lang w:val="en-US"/>
         </w:rPr>
         <w:lastRenderedPageBreak/>
-        <w:t>5.4.Rationale of the detailed designs above</w:t>
+        <w:t>5.</w:t>
+      </w:r>
+      <w:proofErr w:type="gramStart"/>
+      <w:r>
+        <w:rPr>
+          <w:sz w:val="24"/>
+          <w:szCs w:val="24"/>
+          <w:u w:val="single"/>
+          <w:lang w:val="en-US"/>
+        </w:rPr>
+        <w:t>4.Rationale</w:t>
+      </w:r>
+      <w:proofErr w:type="gramEnd"/>
+      <w:r>
+        <w:rPr>
+          <w:sz w:val="24"/>
+          <w:szCs w:val="24"/>
+          <w:u w:val="single"/>
+          <w:lang w:val="en-US"/>
+        </w:rPr>
+        <w:t xml:space="preserve"> of the detailed designs above</w:t>
       </w:r>
     </w:p>
     <w:p>
@@ -551,6 +589,7 @@
         </w:rPr>
         <w:t>Static Class Diagram Rationale:</w:t>
       </w:r>
+      <w:proofErr w:type="gramStart"/>
       <w:r>
         <w:rPr>
           <w:sz w:val="24"/>
@@ -564,7 +603,15 @@
           <w:sz w:val="24"/>
           <w:szCs w:val="24"/>
         </w:rPr>
-        <w:t>(Giorgos Pittis)</w:t>
+        <w:t>(</w:t>
+      </w:r>
+      <w:proofErr w:type="gramEnd"/>
+      <w:r>
+        <w:rPr>
+          <w:sz w:val="24"/>
+          <w:szCs w:val="24"/>
+        </w:rPr>
+        <w:t>Giorgos Pittis)</w:t>
       </w:r>
     </w:p>
     <w:p>
@@ -1008,16 +1055,117 @@
         <w:rPr>
           <w:sz w:val="24"/>
           <w:szCs w:val="24"/>
-        </w:rPr>
-      </w:pPr>
-      <w:r>
-        <w:rPr>
-          <w:sz w:val="24"/>
-          <w:szCs w:val="24"/>
-          <w:u w:val="single"/>
-          <w:lang w:val="en-US"/>
-        </w:rPr>
-        <w:t>Sequence diagram Rationale:</w:t>
+          <w:u w:val="single"/>
+          <w:lang w:val="en-US"/>
+        </w:rPr>
+      </w:pPr>
+    </w:p>
+    <w:p>
+      <w:pPr>
+        <w:rPr>
+          <w:sz w:val="24"/>
+          <w:szCs w:val="24"/>
+          <w:u w:val="single"/>
+          <w:lang w:val="en-US"/>
+        </w:rPr>
+      </w:pPr>
+    </w:p>
+    <w:p>
+      <w:pPr>
+        <w:rPr>
+          <w:sz w:val="24"/>
+          <w:szCs w:val="24"/>
+          <w:u w:val="single"/>
+          <w:lang w:val="en-US"/>
+        </w:rPr>
+      </w:pPr>
+    </w:p>
+    <w:p>
+      <w:pPr>
+        <w:rPr>
+          <w:sz w:val="24"/>
+          <w:szCs w:val="24"/>
+          <w:u w:val="single"/>
+          <w:lang w:val="en-US"/>
+        </w:rPr>
+      </w:pPr>
+    </w:p>
+    <w:p>
+      <w:pPr>
+        <w:rPr>
+          <w:sz w:val="24"/>
+          <w:szCs w:val="24"/>
+          <w:u w:val="single"/>
+          <w:lang w:val="en-US"/>
+        </w:rPr>
+      </w:pPr>
+    </w:p>
+    <w:p>
+      <w:pPr>
+        <w:rPr>
+          <w:sz w:val="24"/>
+          <w:szCs w:val="24"/>
+          <w:u w:val="single"/>
+          <w:lang w:val="en-US"/>
+        </w:rPr>
+      </w:pPr>
+    </w:p>
+    <w:p>
+      <w:pPr>
+        <w:rPr>
+          <w:sz w:val="24"/>
+          <w:szCs w:val="24"/>
+          <w:u w:val="single"/>
+          <w:lang w:val="en-US"/>
+        </w:rPr>
+      </w:pPr>
+    </w:p>
+    <w:p>
+      <w:pPr>
+        <w:rPr>
+          <w:sz w:val="24"/>
+          <w:szCs w:val="24"/>
+          <w:u w:val="single"/>
+          <w:lang w:val="en-US"/>
+        </w:rPr>
+      </w:pPr>
+    </w:p>
+    <w:p>
+      <w:pPr>
+        <w:rPr>
+          <w:sz w:val="24"/>
+          <w:szCs w:val="24"/>
+          <w:u w:val="single"/>
+          <w:lang w:val="en-US"/>
+        </w:rPr>
+      </w:pPr>
+    </w:p>
+    <w:p>
+      <w:pPr>
+        <w:rPr>
+          <w:sz w:val="24"/>
+          <w:szCs w:val="24"/>
+        </w:rPr>
+      </w:pPr>
+      <w:r>
+        <w:rPr>
+          <w:sz w:val="24"/>
+          <w:szCs w:val="24"/>
+          <w:u w:val="single"/>
+          <w:lang w:val="en-US"/>
+        </w:rPr>
+        <w:lastRenderedPageBreak/>
+        <w:t>Sequence diagram Rationale</w:t>
+      </w:r>
+      <w:proofErr w:type="gramStart"/>
+      <w:r>
+        <w:rPr>
+          <w:sz w:val="24"/>
+          <w:szCs w:val="24"/>
+          <w:u w:val="single"/>
+          <w:lang w:val="en-US"/>
+        </w:rPr>
+        <w:t>:</w:t>
       </w:r>
       <w:r>
         <w:rPr>
@@ -1034,25 +1182,16 @@
           <w:szCs w:val="24"/>
           <w:lang w:val="en-US"/>
         </w:rPr>
-        <w:t xml:space="preserve">(Aggelos </w:t>
-      </w:r>
-      <w:proofErr w:type="spellStart"/>
-      <w:r>
-        <w:rPr>
-          <w:sz w:val="24"/>
-          <w:szCs w:val="24"/>
-          <w:lang w:val="en-US"/>
-        </w:rPr>
-        <w:t>Psillis</w:t>
-      </w:r>
-      <w:proofErr w:type="spellEnd"/>
-      <w:r>
-        <w:rPr>
-          <w:sz w:val="24"/>
-          <w:szCs w:val="24"/>
-          <w:lang w:val="en-US"/>
-        </w:rPr>
-        <w:t>)</w:t>
+        <w:t>(</w:t>
+      </w:r>
+      <w:proofErr w:type="gramEnd"/>
+      <w:r>
+        <w:rPr>
+          <w:sz w:val="24"/>
+          <w:szCs w:val="24"/>
+          <w:lang w:val="en-US"/>
+        </w:rPr>
+        <w:t>Aggelos Psillis)</w:t>
       </w:r>
     </w:p>
     <w:p>
@@ -1270,6 +1409,126 @@
     </w:p>
     <w:p>
       <w:pPr>
+        <w:pStyle w:val="ListParagraph"/>
+        <w:numPr>
+          <w:ilvl w:val="0"/>
+          <w:numId w:val="5"/>
+        </w:numPr>
+        <w:rPr>
+          <w:sz w:val="24"/>
+          <w:szCs w:val="24"/>
+        </w:rPr>
+      </w:pPr>
+      <w:r>
+        <w:rPr>
+          <w:sz w:val="24"/>
+          <w:szCs w:val="24"/>
+        </w:rPr>
+        <w:t>User can edit profile and the database page verifies it.</w:t>
+      </w:r>
+    </w:p>
+    <w:p>
+      <w:pPr>
+        <w:pStyle w:val="ListParagraph"/>
+        <w:numPr>
+          <w:ilvl w:val="0"/>
+          <w:numId w:val="5"/>
+        </w:numPr>
+        <w:rPr>
+          <w:sz w:val="24"/>
+          <w:szCs w:val="24"/>
+        </w:rPr>
+      </w:pPr>
+      <w:r>
+        <w:rPr>
+          <w:sz w:val="24"/>
+          <w:szCs w:val="24"/>
+        </w:rPr>
+        <w:t>User can request to view available flights as per his requirements.</w:t>
+      </w:r>
+    </w:p>
+    <w:p>
+      <w:pPr>
+        <w:pStyle w:val="ListParagraph"/>
+        <w:numPr>
+          <w:ilvl w:val="0"/>
+          <w:numId w:val="5"/>
+        </w:numPr>
+        <w:rPr>
+          <w:sz w:val="24"/>
+          <w:szCs w:val="24"/>
+        </w:rPr>
+      </w:pPr>
+      <w:r>
+        <w:rPr>
+          <w:sz w:val="24"/>
+          <w:szCs w:val="24"/>
+        </w:rPr>
+        <w:t>Database shows the requirements, and it displays them to the user.</w:t>
+      </w:r>
+    </w:p>
+    <w:p>
+      <w:pPr>
+        <w:pStyle w:val="ListParagraph"/>
+        <w:numPr>
+          <w:ilvl w:val="0"/>
+          <w:numId w:val="5"/>
+        </w:numPr>
+        <w:rPr>
+          <w:sz w:val="24"/>
+          <w:szCs w:val="24"/>
+        </w:rPr>
+      </w:pPr>
+      <w:r>
+        <w:rPr>
+          <w:sz w:val="24"/>
+          <w:szCs w:val="24"/>
+        </w:rPr>
+        <w:t>User can choose and request for reservation from database.</w:t>
+      </w:r>
+    </w:p>
+    <w:p>
+      <w:pPr>
+        <w:pStyle w:val="ListParagraph"/>
+        <w:numPr>
+          <w:ilvl w:val="0"/>
+          <w:numId w:val="5"/>
+        </w:numPr>
+        <w:rPr>
+          <w:sz w:val="24"/>
+          <w:szCs w:val="24"/>
+        </w:rPr>
+      </w:pPr>
+      <w:r>
+        <w:rPr>
+          <w:sz w:val="24"/>
+          <w:szCs w:val="24"/>
+        </w:rPr>
+        <w:t>After confirmation from database passenger can see the status</w:t>
+      </w:r>
+    </w:p>
+    <w:p>
+      <w:pPr>
+        <w:pStyle w:val="ListParagraph"/>
+        <w:numPr>
+          <w:ilvl w:val="0"/>
+          <w:numId w:val="5"/>
+        </w:numPr>
+        <w:rPr>
+          <w:sz w:val="24"/>
+          <w:szCs w:val="24"/>
+        </w:rPr>
+      </w:pPr>
+      <w:r>
+        <w:rPr>
+          <w:sz w:val="24"/>
+          <w:szCs w:val="24"/>
+        </w:rPr>
+        <w:t>Then he/her might cancel the ticket.</w:t>
+      </w:r>
+    </w:p>
+    <w:p>
+      <w:pPr>
         <w:rPr>
           <w:sz w:val="24"/>
           <w:szCs w:val="24"/>
@@ -1320,7 +1579,21 @@
           <w:sz w:val="24"/>
           <w:szCs w:val="24"/>
         </w:rPr>
-        <w:t>Admins can change/edit flights, passengers, tickets and reservations</w:t>
+        <w:t xml:space="preserve">Admins can change/edit flights, passengers, </w:t>
+      </w:r>
+      <w:r>
+        <w:rPr>
+          <w:sz w:val="24"/>
+          <w:szCs w:val="24"/>
+        </w:rPr>
+        <w:t>tickets,</w:t>
+      </w:r>
+      <w:r>
+        <w:rPr>
+          <w:sz w:val="24"/>
+          <w:szCs w:val="24"/>
+        </w:rPr>
+        <w:t xml:space="preserve"> and reservations</w:t>
       </w:r>
       <w:r>
         <w:rPr>
@@ -1332,30 +1605,56 @@
     </w:p>
     <w:p>
       <w:pPr>
-        <w:rPr>
-          <w:sz w:val="24"/>
-          <w:szCs w:val="24"/>
-          <w:u w:val="single"/>
-          <w:lang w:val="en-US"/>
-        </w:rPr>
-      </w:pPr>
-    </w:p>
-    <w:p>
-      <w:pPr>
-        <w:rPr>
-          <w:sz w:val="24"/>
-          <w:szCs w:val="24"/>
-          <w:lang w:val="en-US"/>
-        </w:rPr>
-      </w:pPr>
-      <w:r>
-        <w:rPr>
-          <w:sz w:val="24"/>
-          <w:szCs w:val="24"/>
-          <w:u w:val="single"/>
-          <w:lang w:val="en-US"/>
-        </w:rPr>
-        <w:lastRenderedPageBreak/>
+        <w:pStyle w:val="ListParagraph"/>
+        <w:numPr>
+          <w:ilvl w:val="0"/>
+          <w:numId w:val="6"/>
+        </w:numPr>
+        <w:rPr>
+          <w:sz w:val="24"/>
+          <w:szCs w:val="24"/>
+        </w:rPr>
+      </w:pPr>
+      <w:r>
+        <w:rPr>
+          <w:sz w:val="24"/>
+          <w:szCs w:val="24"/>
+        </w:rPr>
+        <w:t xml:space="preserve">Admins can </w:t>
+      </w:r>
+      <w:r>
+        <w:rPr>
+          <w:sz w:val="24"/>
+          <w:szCs w:val="24"/>
+        </w:rPr>
+        <w:t>update the passenger status.</w:t>
+      </w:r>
+    </w:p>
+    <w:p>
+      <w:pPr>
+        <w:rPr>
+          <w:sz w:val="24"/>
+          <w:szCs w:val="24"/>
+          <w:u w:val="single"/>
+          <w:lang w:val="en-US"/>
+        </w:rPr>
+      </w:pPr>
+    </w:p>
+    <w:p>
+      <w:pPr>
+        <w:rPr>
+          <w:sz w:val="24"/>
+          <w:szCs w:val="24"/>
+          <w:lang w:val="en-US"/>
+        </w:rPr>
+      </w:pPr>
+      <w:r>
+        <w:rPr>
+          <w:sz w:val="24"/>
+          <w:szCs w:val="24"/>
+          <w:u w:val="single"/>
+          <w:lang w:val="en-US"/>
+        </w:rPr>
         <w:t>5.5.</w:t>
       </w:r>
       <w:r>
@@ -1380,15 +1679,34 @@
           <w:u w:val="single"/>
           <w:lang w:val="en-US"/>
         </w:rPr>
-        <w:t xml:space="preserve">     </w:t>
-      </w:r>
-      <w:r>
-        <w:rPr>
-          <w:sz w:val="24"/>
-          <w:szCs w:val="24"/>
-          <w:lang w:val="en-US"/>
-        </w:rPr>
-        <w:t>(Giorgos Pittis)</w:t>
+        <w:t xml:space="preserve">  </w:t>
+      </w:r>
+      <w:proofErr w:type="gramStart"/>
+      <w:r>
+        <w:rPr>
+          <w:sz w:val="24"/>
+          <w:szCs w:val="24"/>
+          <w:u w:val="single"/>
+          <w:lang w:val="en-US"/>
+        </w:rPr>
+        <w:t xml:space="preserve">   </w:t>
+      </w:r>
+      <w:r>
+        <w:rPr>
+          <w:sz w:val="24"/>
+          <w:szCs w:val="24"/>
+          <w:lang w:val="en-US"/>
+        </w:rPr>
+        <w:t>(</w:t>
+      </w:r>
+      <w:proofErr w:type="gramEnd"/>
+      <w:r>
+        <w:rPr>
+          <w:sz w:val="24"/>
+          <w:szCs w:val="24"/>
+          <w:lang w:val="en-US"/>
+        </w:rPr>
+        <w:t>Giorgos Pittis)</w:t>
       </w:r>
     </w:p>
     <w:p>
@@ -1526,7 +1844,25 @@
           <w:szCs w:val="24"/>
           <w:lang w:val="en-US"/>
         </w:rPr>
-        <w:t>Based on the administrator operations outlined in the requirements (Login, Manage passengers, Update passenger's status), design the module structure.</w:t>
+        <w:t xml:space="preserve">Based on the administrator operations outlined in the requirements (Login, </w:t>
+      </w:r>
+      <w:proofErr w:type="gramStart"/>
+      <w:r>
+        <w:rPr>
+          <w:sz w:val="24"/>
+          <w:szCs w:val="24"/>
+          <w:lang w:val="en-US"/>
+        </w:rPr>
+        <w:t>Manage</w:t>
+      </w:r>
+      <w:proofErr w:type="gramEnd"/>
+      <w:r>
+        <w:rPr>
+          <w:sz w:val="24"/>
+          <w:szCs w:val="24"/>
+          <w:lang w:val="en-US"/>
+        </w:rPr>
+        <w:t xml:space="preserve"> passengers, Update passenger's status), design the module structure.</w:t>
       </w:r>
     </w:p>
     <w:p>
@@ -1607,7 +1943,25 @@
           <w:szCs w:val="24"/>
           <w:lang w:val="en-US"/>
         </w:rPr>
-        <w:t>For passenger operations (Login, Edit Profile, View available flights, Reservation, Ticket cancellation), design the module structure.</w:t>
+        <w:t xml:space="preserve">For passenger operations (Login, Edit Profile, </w:t>
+      </w:r>
+      <w:proofErr w:type="gramStart"/>
+      <w:r>
+        <w:rPr>
+          <w:sz w:val="24"/>
+          <w:szCs w:val="24"/>
+          <w:lang w:val="en-US"/>
+        </w:rPr>
+        <w:t>View</w:t>
+      </w:r>
+      <w:proofErr w:type="gramEnd"/>
+      <w:r>
+        <w:rPr>
+          <w:sz w:val="24"/>
+          <w:szCs w:val="24"/>
+          <w:lang w:val="en-US"/>
+        </w:rPr>
+        <w:t xml:space="preserve"> available flights, Reservation, Ticket cancellation), design the module structure.</w:t>
       </w:r>
     </w:p>
     <w:p>
@@ -1629,6 +1983,7 @@
           <w:szCs w:val="24"/>
           <w:lang w:val="en-US"/>
         </w:rPr>
+        <w:lastRenderedPageBreak/>
         <w:t>Provide details on how the passenger login and profile editing are implemented in the detailed design.</w:t>
       </w:r>
     </w:p>
@@ -1872,7 +2227,6 @@
           <w:szCs w:val="24"/>
           <w:lang w:val="en-US"/>
         </w:rPr>
-        <w:lastRenderedPageBreak/>
         <w:t>Ensure that error messages are appropriately generated and displayed to users.</w:t>
       </w:r>
     </w:p>

</xml_diff>